<commit_message>
add engliesh version to form
</commit_message>
<xml_diff>
--- a/public/documents/EmployMed_wzór_formularza.docx
+++ b/public/documents/EmployMed_wzór_formularza.docx
@@ -2,6 +2,44 @@
 <file path=word/document.xml><?xml version="1.0" encoding="utf-8"?>
 <w:document xmlns:ve="http://schemas.openxmlformats.org/markup-compatibility/2006" xmlns:o="urn:schemas-microsoft-com:office:office" xmlns:r="http://schemas.openxmlformats.org/officeDocument/2006/relationships" xmlns:m="http://schemas.openxmlformats.org/officeDocument/2006/math" xmlns:v="urn:schemas-microsoft-com:vml" xmlns:wp="http://schemas.openxmlformats.org/drawingml/2006/wordprocessingDrawing" xmlns:w10="urn:schemas-microsoft-com:office:word" xmlns:w="http://schemas.openxmlformats.org/wordprocessingml/2006/main" xmlns:wne="http://schemas.microsoft.com/office/word/2006/wordml">
   <w:body>
+    <w:p>
+      <w:pPr>
+        <w:shd w:val="clear" w:color="auto" w:fill="FFFFFF"/>
+        <w:spacing w:after="0" w:line="240" w:lineRule="auto"/>
+        <w:rPr>
+          <w:rFonts w:ascii="Arial" w:eastAsia="Times New Roman" w:hAnsi="Arial" w:cs="Arial"/>
+          <w:b/>
+          <w:color w:val="212529"/>
+          <w:sz w:val="24"/>
+          <w:szCs w:val="24"/>
+          <w:lang w:eastAsia="pl-PL"/>
+        </w:rPr>
+      </w:pPr>
+      <w:r>
+        <w:rPr>
+          <w:rFonts w:ascii="Arial" w:eastAsia="Times New Roman" w:hAnsi="Arial" w:cs="Arial"/>
+          <w:b/>
+          <w:color w:val="212529"/>
+          <w:sz w:val="24"/>
+          <w:szCs w:val="24"/>
+          <w:lang w:eastAsia="pl-PL"/>
+        </w:rPr>
+        <w:t>POLISH VERSION</w:t>
+      </w:r>
+    </w:p>
+    <w:p>
+      <w:pPr>
+        <w:shd w:val="clear" w:color="auto" w:fill="FFFFFF"/>
+        <w:spacing w:after="0" w:line="240" w:lineRule="auto"/>
+        <w:rPr>
+          <w:rFonts w:ascii="Arial" w:eastAsia="Times New Roman" w:hAnsi="Arial" w:cs="Arial"/>
+          <w:color w:val="212529"/>
+          <w:sz w:val="24"/>
+          <w:szCs w:val="24"/>
+          <w:lang w:eastAsia="pl-PL"/>
+        </w:rPr>
+      </w:pPr>
+    </w:p>
     <w:p>
       <w:pPr>
         <w:shd w:val="clear" w:color="auto" w:fill="FFFFFF"/>
@@ -1595,6 +1633,2134 @@
         </w:rPr>
         <w:t>negocjacji</w:t>
       </w:r>
+      <w:r>
+        <w:rPr>
+          <w:rFonts w:ascii="Arial" w:eastAsia="Times New Roman" w:hAnsi="Arial" w:cs="Arial"/>
+          <w:color w:val="212529"/>
+          <w:sz w:val="24"/>
+          <w:szCs w:val="24"/>
+          <w:lang w:eastAsia="pl-PL"/>
+        </w:rPr>
+        <w:t>: (TAK LUB NIE)</w:t>
+      </w:r>
+    </w:p>
+    <w:p>
+      <w:pPr>
+        <w:shd w:val="clear" w:color="auto" w:fill="FFFFFF"/>
+        <w:spacing w:after="0" w:line="240" w:lineRule="auto"/>
+        <w:rPr>
+          <w:rFonts w:ascii="Arial" w:eastAsia="Times New Roman" w:hAnsi="Arial" w:cs="Arial"/>
+          <w:color w:val="212529"/>
+          <w:sz w:val="24"/>
+          <w:szCs w:val="24"/>
+          <w:lang w:eastAsia="pl-PL"/>
+        </w:rPr>
+      </w:pPr>
+    </w:p>
+    <w:p>
+      <w:pPr>
+        <w:shd w:val="clear" w:color="auto" w:fill="FFFFFF"/>
+        <w:spacing w:after="0" w:line="240" w:lineRule="auto"/>
+        <w:rPr>
+          <w:rFonts w:ascii="Arial" w:eastAsia="Times New Roman" w:hAnsi="Arial" w:cs="Arial"/>
+          <w:color w:val="212529"/>
+          <w:sz w:val="24"/>
+          <w:szCs w:val="24"/>
+          <w:lang w:eastAsia="pl-PL"/>
+        </w:rPr>
+      </w:pPr>
+    </w:p>
+    <w:p>
+      <w:pPr>
+        <w:shd w:val="clear" w:color="auto" w:fill="FFFFFF"/>
+        <w:spacing w:after="0" w:line="240" w:lineRule="auto"/>
+        <w:rPr>
+          <w:rFonts w:ascii="Arial" w:eastAsia="Times New Roman" w:hAnsi="Arial" w:cs="Arial"/>
+          <w:color w:val="212529"/>
+          <w:sz w:val="24"/>
+          <w:szCs w:val="24"/>
+          <w:lang w:eastAsia="pl-PL"/>
+        </w:rPr>
+      </w:pPr>
+      <w:r>
+        <w:rPr>
+          <w:rFonts w:ascii="Arial" w:eastAsia="Times New Roman" w:hAnsi="Arial" w:cs="Arial"/>
+          <w:b/>
+          <w:color w:val="212529"/>
+          <w:sz w:val="24"/>
+          <w:szCs w:val="24"/>
+          <w:lang w:eastAsia="pl-PL"/>
+        </w:rPr>
+        <w:t>ENGLISH VERSION</w:t>
+      </w:r>
+    </w:p>
+    <w:p>
+      <w:pPr>
+        <w:shd w:val="clear" w:color="auto" w:fill="FFFFFF"/>
+        <w:spacing w:after="0" w:line="240" w:lineRule="auto"/>
+        <w:rPr>
+          <w:rFonts w:ascii="Arial" w:eastAsia="Times New Roman" w:hAnsi="Arial" w:cs="Arial"/>
+          <w:color w:val="212529"/>
+          <w:sz w:val="24"/>
+          <w:szCs w:val="24"/>
+          <w:lang w:eastAsia="pl-PL"/>
+        </w:rPr>
+      </w:pPr>
+    </w:p>
+    <w:p>
+      <w:pPr>
+        <w:shd w:val="clear" w:color="auto" w:fill="FFFFFF"/>
+        <w:spacing w:after="0" w:line="240" w:lineRule="auto"/>
+        <w:rPr>
+          <w:rFonts w:ascii="Arial" w:eastAsia="Times New Roman" w:hAnsi="Arial" w:cs="Arial"/>
+          <w:color w:val="212529"/>
+          <w:sz w:val="24"/>
+          <w:szCs w:val="24"/>
+          <w:lang w:eastAsia="pl-PL"/>
+        </w:rPr>
+      </w:pPr>
+      <w:proofErr w:type="spellStart"/>
+      <w:r>
+        <w:rPr>
+          <w:rFonts w:ascii="Arial" w:eastAsia="Times New Roman" w:hAnsi="Arial" w:cs="Arial"/>
+          <w:color w:val="212529"/>
+          <w:sz w:val="24"/>
+          <w:szCs w:val="24"/>
+          <w:lang w:eastAsia="pl-PL"/>
+        </w:rPr>
+        <w:t>User</w:t>
+      </w:r>
+      <w:proofErr w:type="spellEnd"/>
+      <w:r>
+        <w:rPr>
+          <w:rFonts w:ascii="Arial" w:eastAsia="Times New Roman" w:hAnsi="Arial" w:cs="Arial"/>
+          <w:color w:val="212529"/>
+          <w:sz w:val="24"/>
+          <w:szCs w:val="24"/>
+          <w:lang w:eastAsia="pl-PL"/>
+        </w:rPr>
+        <w:t xml:space="preserve"> </w:t>
+      </w:r>
+      <w:proofErr w:type="spellStart"/>
+      <w:r>
+        <w:rPr>
+          <w:rFonts w:ascii="Arial" w:eastAsia="Times New Roman" w:hAnsi="Arial" w:cs="Arial"/>
+          <w:color w:val="212529"/>
+          <w:sz w:val="24"/>
+          <w:szCs w:val="24"/>
+          <w:lang w:eastAsia="pl-PL"/>
+        </w:rPr>
+        <w:t>name</w:t>
+      </w:r>
+      <w:proofErr w:type="spellEnd"/>
+      <w:r>
+        <w:rPr>
+          <w:rFonts w:ascii="Arial" w:eastAsia="Times New Roman" w:hAnsi="Arial" w:cs="Arial"/>
+          <w:color w:val="212529"/>
+          <w:sz w:val="24"/>
+          <w:szCs w:val="24"/>
+          <w:lang w:eastAsia="pl-PL"/>
+        </w:rPr>
+        <w:t xml:space="preserve"> *:</w:t>
+      </w:r>
+    </w:p>
+    <w:tbl>
+      <w:tblPr>
+        <w:tblStyle w:val="Tabela-Siatka"/>
+        <w:tblW w:w="0" w:type="auto"/>
+        <w:tblLook w:val="04A0"/>
+      </w:tblPr>
+      <w:tblGrid>
+        <w:gridCol w:w="9212"/>
+      </w:tblGrid>
+      <w:tr>
+        <w:tc>
+          <w:tcPr>
+            <w:tcW w:w="9212" w:type="dxa"/>
+          </w:tcPr>
+          <w:p>
+            <w:pPr>
+              <w:rPr>
+                <w:rFonts w:ascii="Arial" w:eastAsia="Times New Roman" w:hAnsi="Arial" w:cs="Arial"/>
+                <w:color w:val="212529"/>
+                <w:sz w:val="24"/>
+                <w:szCs w:val="24"/>
+                <w:lang w:eastAsia="pl-PL"/>
+              </w:rPr>
+            </w:pPr>
+          </w:p>
+        </w:tc>
+      </w:tr>
+    </w:tbl>
+    <w:p>
+      <w:pPr>
+        <w:shd w:val="clear" w:color="auto" w:fill="FFFFFF"/>
+        <w:spacing w:after="0" w:line="240" w:lineRule="auto"/>
+        <w:rPr>
+          <w:rFonts w:ascii="Arial" w:eastAsia="Times New Roman" w:hAnsi="Arial" w:cs="Arial"/>
+          <w:color w:val="212529"/>
+          <w:sz w:val="24"/>
+          <w:szCs w:val="24"/>
+          <w:lang w:eastAsia="pl-PL"/>
+        </w:rPr>
+      </w:pPr>
+    </w:p>
+    <w:p>
+      <w:pPr>
+        <w:shd w:val="clear" w:color="auto" w:fill="FFFFFF"/>
+        <w:spacing w:after="0" w:line="240" w:lineRule="auto"/>
+        <w:rPr>
+          <w:rFonts w:ascii="Arial" w:eastAsia="Times New Roman" w:hAnsi="Arial" w:cs="Arial"/>
+          <w:color w:val="212529"/>
+          <w:sz w:val="24"/>
+          <w:szCs w:val="24"/>
+          <w:lang w:eastAsia="pl-PL"/>
+        </w:rPr>
+      </w:pPr>
+      <w:r>
+        <w:rPr>
+          <w:rFonts w:ascii="Arial" w:eastAsia="Times New Roman" w:hAnsi="Arial" w:cs="Arial"/>
+          <w:color w:val="212529"/>
+          <w:sz w:val="24"/>
+          <w:szCs w:val="24"/>
+          <w:lang w:eastAsia="pl-PL"/>
+        </w:rPr>
+        <w:t>E-Mail *:</w:t>
+      </w:r>
+    </w:p>
+    <w:tbl>
+      <w:tblPr>
+        <w:tblStyle w:val="Tabela-Siatka"/>
+        <w:tblW w:w="0" w:type="auto"/>
+        <w:tblLook w:val="04A0"/>
+      </w:tblPr>
+      <w:tblGrid>
+        <w:gridCol w:w="9212"/>
+      </w:tblGrid>
+      <w:tr>
+        <w:tc>
+          <w:tcPr>
+            <w:tcW w:w="9212" w:type="dxa"/>
+          </w:tcPr>
+          <w:p>
+            <w:pPr>
+              <w:rPr>
+                <w:rFonts w:ascii="Arial" w:eastAsia="Times New Roman" w:hAnsi="Arial" w:cs="Arial"/>
+                <w:color w:val="212529"/>
+                <w:sz w:val="24"/>
+                <w:szCs w:val="24"/>
+                <w:lang w:eastAsia="pl-PL"/>
+              </w:rPr>
+            </w:pPr>
+          </w:p>
+        </w:tc>
+      </w:tr>
+    </w:tbl>
+    <w:p>
+      <w:pPr>
+        <w:shd w:val="clear" w:color="auto" w:fill="FFFFFF"/>
+        <w:spacing w:after="0" w:line="240" w:lineRule="auto"/>
+        <w:rPr>
+          <w:rFonts w:ascii="Arial" w:eastAsia="Times New Roman" w:hAnsi="Arial" w:cs="Arial"/>
+          <w:color w:val="212529"/>
+          <w:sz w:val="24"/>
+          <w:szCs w:val="24"/>
+          <w:lang w:eastAsia="pl-PL"/>
+        </w:rPr>
+      </w:pPr>
+    </w:p>
+    <w:p>
+      <w:pPr>
+        <w:shd w:val="clear" w:color="auto" w:fill="FFFFFF"/>
+        <w:spacing w:after="0" w:line="240" w:lineRule="auto"/>
+        <w:rPr>
+          <w:rFonts w:ascii="Arial" w:eastAsia="Times New Roman" w:hAnsi="Arial" w:cs="Arial"/>
+          <w:color w:val="212529"/>
+          <w:sz w:val="24"/>
+          <w:szCs w:val="24"/>
+          <w:lang w:eastAsia="pl-PL"/>
+        </w:rPr>
+      </w:pPr>
+      <w:r>
+        <w:rPr>
+          <w:rFonts w:ascii="Arial" w:eastAsia="Times New Roman" w:hAnsi="Arial" w:cs="Arial"/>
+          <w:color w:val="212529"/>
+          <w:sz w:val="24"/>
+          <w:szCs w:val="24"/>
+          <w:lang w:eastAsia="pl-PL"/>
+        </w:rPr>
+        <w:t xml:space="preserve">Company </w:t>
+      </w:r>
+      <w:proofErr w:type="spellStart"/>
+      <w:r>
+        <w:rPr>
+          <w:rFonts w:ascii="Arial" w:eastAsia="Times New Roman" w:hAnsi="Arial" w:cs="Arial"/>
+          <w:color w:val="212529"/>
+          <w:sz w:val="24"/>
+          <w:szCs w:val="24"/>
+          <w:lang w:eastAsia="pl-PL"/>
+        </w:rPr>
+        <w:t>name</w:t>
+      </w:r>
+      <w:proofErr w:type="spellEnd"/>
+      <w:r>
+        <w:rPr>
+          <w:rFonts w:ascii="Arial" w:eastAsia="Times New Roman" w:hAnsi="Arial" w:cs="Arial"/>
+          <w:color w:val="212529"/>
+          <w:sz w:val="24"/>
+          <w:szCs w:val="24"/>
+          <w:lang w:eastAsia="pl-PL"/>
+        </w:rPr>
+        <w:t xml:space="preserve"> *:</w:t>
+      </w:r>
+    </w:p>
+    <w:tbl>
+      <w:tblPr>
+        <w:tblStyle w:val="Tabela-Siatka"/>
+        <w:tblW w:w="0" w:type="auto"/>
+        <w:tblLook w:val="04A0"/>
+      </w:tblPr>
+      <w:tblGrid>
+        <w:gridCol w:w="9212"/>
+      </w:tblGrid>
+      <w:tr>
+        <w:tc>
+          <w:tcPr>
+            <w:tcW w:w="9212" w:type="dxa"/>
+          </w:tcPr>
+          <w:p>
+            <w:pPr>
+              <w:rPr>
+                <w:rFonts w:ascii="Arial" w:eastAsia="Times New Roman" w:hAnsi="Arial" w:cs="Arial"/>
+                <w:color w:val="212529"/>
+                <w:sz w:val="24"/>
+                <w:szCs w:val="24"/>
+                <w:lang w:eastAsia="pl-PL"/>
+              </w:rPr>
+            </w:pPr>
+          </w:p>
+        </w:tc>
+      </w:tr>
+    </w:tbl>
+    <w:p>
+      <w:pPr>
+        <w:shd w:val="clear" w:color="auto" w:fill="FFFFFF"/>
+        <w:spacing w:after="0" w:line="240" w:lineRule="auto"/>
+        <w:rPr>
+          <w:rFonts w:ascii="Arial" w:eastAsia="Times New Roman" w:hAnsi="Arial" w:cs="Arial"/>
+          <w:color w:val="212529"/>
+          <w:sz w:val="24"/>
+          <w:szCs w:val="24"/>
+          <w:lang w:eastAsia="pl-PL"/>
+        </w:rPr>
+      </w:pPr>
+    </w:p>
+    <w:p>
+      <w:pPr>
+        <w:shd w:val="clear" w:color="auto" w:fill="FFFFFF"/>
+        <w:spacing w:after="0" w:line="240" w:lineRule="auto"/>
+        <w:rPr>
+          <w:rFonts w:ascii="Arial" w:eastAsia="Times New Roman" w:hAnsi="Arial" w:cs="Arial"/>
+          <w:color w:val="212529"/>
+          <w:sz w:val="24"/>
+          <w:szCs w:val="24"/>
+          <w:lang w:eastAsia="pl-PL"/>
+        </w:rPr>
+      </w:pPr>
+      <w:r>
+        <w:rPr>
+          <w:rFonts w:ascii="Arial" w:eastAsia="Times New Roman" w:hAnsi="Arial" w:cs="Arial"/>
+          <w:color w:val="212529"/>
+          <w:sz w:val="24"/>
+          <w:szCs w:val="24"/>
+          <w:lang w:eastAsia="pl-PL"/>
+        </w:rPr>
+        <w:t>C</w:t>
+      </w:r>
+      <w:r>
+        <w:rPr>
+          <w:rFonts w:ascii="Arial" w:eastAsia="Times New Roman" w:hAnsi="Arial" w:cs="Arial"/>
+          <w:color w:val="212529"/>
+          <w:sz w:val="24"/>
+          <w:szCs w:val="24"/>
+          <w:lang w:eastAsia="pl-PL"/>
+        </w:rPr>
+        <w:t xml:space="preserve">ompany </w:t>
+      </w:r>
+      <w:proofErr w:type="spellStart"/>
+      <w:r>
+        <w:rPr>
+          <w:rFonts w:ascii="Arial" w:eastAsia="Times New Roman" w:hAnsi="Arial" w:cs="Arial"/>
+          <w:color w:val="212529"/>
+          <w:sz w:val="24"/>
+          <w:szCs w:val="24"/>
+          <w:lang w:eastAsia="pl-PL"/>
+        </w:rPr>
+        <w:t>address</w:t>
+      </w:r>
+      <w:proofErr w:type="spellEnd"/>
+      <w:r>
+        <w:rPr>
+          <w:rFonts w:ascii="Arial" w:eastAsia="Times New Roman" w:hAnsi="Arial" w:cs="Arial"/>
+          <w:color w:val="212529"/>
+          <w:sz w:val="24"/>
+          <w:szCs w:val="24"/>
+          <w:lang w:eastAsia="pl-PL"/>
+        </w:rPr>
+        <w:t xml:space="preserve"> *:</w:t>
+      </w:r>
+    </w:p>
+    <w:tbl>
+      <w:tblPr>
+        <w:tblStyle w:val="Tabela-Siatka"/>
+        <w:tblW w:w="0" w:type="auto"/>
+        <w:tblLook w:val="04A0"/>
+      </w:tblPr>
+      <w:tblGrid>
+        <w:gridCol w:w="9212"/>
+      </w:tblGrid>
+      <w:tr>
+        <w:tc>
+          <w:tcPr>
+            <w:tcW w:w="9212" w:type="dxa"/>
+          </w:tcPr>
+          <w:p>
+            <w:pPr>
+              <w:rPr>
+                <w:rFonts w:ascii="Arial" w:eastAsia="Times New Roman" w:hAnsi="Arial" w:cs="Arial"/>
+                <w:color w:val="212529"/>
+                <w:sz w:val="24"/>
+                <w:szCs w:val="24"/>
+                <w:lang w:eastAsia="pl-PL"/>
+              </w:rPr>
+            </w:pPr>
+          </w:p>
+        </w:tc>
+      </w:tr>
+    </w:tbl>
+    <w:p>
+      <w:pPr>
+        <w:shd w:val="clear" w:color="auto" w:fill="FFFFFF"/>
+        <w:spacing w:after="0" w:line="240" w:lineRule="auto"/>
+        <w:rPr>
+          <w:rFonts w:ascii="Arial" w:eastAsia="Times New Roman" w:hAnsi="Arial" w:cs="Arial"/>
+          <w:color w:val="212529"/>
+          <w:sz w:val="24"/>
+          <w:szCs w:val="24"/>
+          <w:lang w:eastAsia="pl-PL"/>
+        </w:rPr>
+      </w:pPr>
+    </w:p>
+    <w:p>
+      <w:pPr>
+        <w:shd w:val="clear" w:color="auto" w:fill="FFFFFF"/>
+        <w:spacing w:after="0" w:line="240" w:lineRule="auto"/>
+        <w:rPr>
+          <w:rFonts w:ascii="Arial" w:eastAsia="Times New Roman" w:hAnsi="Arial" w:cs="Arial"/>
+          <w:color w:val="212529"/>
+          <w:sz w:val="24"/>
+          <w:szCs w:val="24"/>
+          <w:lang w:eastAsia="pl-PL"/>
+        </w:rPr>
+      </w:pPr>
+      <w:r>
+        <w:rPr>
+          <w:rFonts w:ascii="Arial" w:eastAsia="Times New Roman" w:hAnsi="Arial" w:cs="Arial"/>
+          <w:color w:val="212529"/>
+          <w:sz w:val="24"/>
+          <w:szCs w:val="24"/>
+          <w:lang w:eastAsia="pl-PL"/>
+        </w:rPr>
+        <w:t>C</w:t>
+      </w:r>
+      <w:r>
+        <w:rPr>
+          <w:rFonts w:ascii="Arial" w:eastAsia="Times New Roman" w:hAnsi="Arial" w:cs="Arial"/>
+          <w:color w:val="212529"/>
+          <w:sz w:val="24"/>
+          <w:szCs w:val="24"/>
+          <w:lang w:eastAsia="pl-PL"/>
+        </w:rPr>
+        <w:t xml:space="preserve">ompany post </w:t>
+      </w:r>
+      <w:proofErr w:type="spellStart"/>
+      <w:r>
+        <w:rPr>
+          <w:rFonts w:ascii="Arial" w:eastAsia="Times New Roman" w:hAnsi="Arial" w:cs="Arial"/>
+          <w:color w:val="212529"/>
+          <w:sz w:val="24"/>
+          <w:szCs w:val="24"/>
+          <w:lang w:eastAsia="pl-PL"/>
+        </w:rPr>
+        <w:t>code</w:t>
+      </w:r>
+      <w:proofErr w:type="spellEnd"/>
+      <w:r>
+        <w:rPr>
+          <w:rFonts w:ascii="Arial" w:eastAsia="Times New Roman" w:hAnsi="Arial" w:cs="Arial"/>
+          <w:color w:val="212529"/>
+          <w:sz w:val="24"/>
+          <w:szCs w:val="24"/>
+          <w:lang w:eastAsia="pl-PL"/>
+        </w:rPr>
+        <w:t xml:space="preserve"> *:</w:t>
+      </w:r>
+    </w:p>
+    <w:tbl>
+      <w:tblPr>
+        <w:tblStyle w:val="Tabela-Siatka"/>
+        <w:tblW w:w="0" w:type="auto"/>
+        <w:tblLook w:val="04A0"/>
+      </w:tblPr>
+      <w:tblGrid>
+        <w:gridCol w:w="9212"/>
+      </w:tblGrid>
+      <w:tr>
+        <w:tc>
+          <w:tcPr>
+            <w:tcW w:w="9212" w:type="dxa"/>
+          </w:tcPr>
+          <w:p>
+            <w:pPr>
+              <w:rPr>
+                <w:rFonts w:ascii="Arial" w:eastAsia="Times New Roman" w:hAnsi="Arial" w:cs="Arial"/>
+                <w:color w:val="212529"/>
+                <w:sz w:val="24"/>
+                <w:szCs w:val="24"/>
+                <w:lang w:eastAsia="pl-PL"/>
+              </w:rPr>
+            </w:pPr>
+          </w:p>
+        </w:tc>
+      </w:tr>
+    </w:tbl>
+    <w:p>
+      <w:pPr>
+        <w:shd w:val="clear" w:color="auto" w:fill="FFFFFF"/>
+        <w:spacing w:after="0" w:line="240" w:lineRule="auto"/>
+        <w:rPr>
+          <w:rFonts w:ascii="Arial" w:eastAsia="Times New Roman" w:hAnsi="Arial" w:cs="Arial"/>
+          <w:color w:val="212529"/>
+          <w:sz w:val="24"/>
+          <w:szCs w:val="24"/>
+          <w:lang w:eastAsia="pl-PL"/>
+        </w:rPr>
+      </w:pPr>
+    </w:p>
+    <w:p>
+      <w:pPr>
+        <w:shd w:val="clear" w:color="auto" w:fill="FFFFFF"/>
+        <w:spacing w:after="0" w:line="240" w:lineRule="auto"/>
+        <w:rPr>
+          <w:rFonts w:ascii="Arial" w:eastAsia="Times New Roman" w:hAnsi="Arial" w:cs="Arial"/>
+          <w:color w:val="212529"/>
+          <w:sz w:val="24"/>
+          <w:szCs w:val="24"/>
+          <w:lang w:eastAsia="pl-PL"/>
+        </w:rPr>
+      </w:pPr>
+      <w:r>
+        <w:rPr>
+          <w:rFonts w:ascii="Arial" w:eastAsia="Times New Roman" w:hAnsi="Arial" w:cs="Arial"/>
+          <w:color w:val="212529"/>
+          <w:sz w:val="24"/>
+          <w:szCs w:val="24"/>
+          <w:lang w:eastAsia="pl-PL"/>
+        </w:rPr>
+        <w:t>C</w:t>
+      </w:r>
+      <w:r>
+        <w:rPr>
+          <w:rFonts w:ascii="Arial" w:eastAsia="Times New Roman" w:hAnsi="Arial" w:cs="Arial"/>
+          <w:color w:val="212529"/>
+          <w:sz w:val="24"/>
+          <w:szCs w:val="24"/>
+          <w:lang w:eastAsia="pl-PL"/>
+        </w:rPr>
+        <w:t>ompany city *:</w:t>
+      </w:r>
+    </w:p>
+    <w:tbl>
+      <w:tblPr>
+        <w:tblStyle w:val="Tabela-Siatka"/>
+        <w:tblW w:w="0" w:type="auto"/>
+        <w:tblLook w:val="04A0"/>
+      </w:tblPr>
+      <w:tblGrid>
+        <w:gridCol w:w="9212"/>
+      </w:tblGrid>
+      <w:tr>
+        <w:tc>
+          <w:tcPr>
+            <w:tcW w:w="9212" w:type="dxa"/>
+          </w:tcPr>
+          <w:p>
+            <w:pPr>
+              <w:rPr>
+                <w:rFonts w:ascii="Arial" w:eastAsia="Times New Roman" w:hAnsi="Arial" w:cs="Arial"/>
+                <w:color w:val="212529"/>
+                <w:sz w:val="24"/>
+                <w:szCs w:val="24"/>
+                <w:lang w:eastAsia="pl-PL"/>
+              </w:rPr>
+            </w:pPr>
+          </w:p>
+        </w:tc>
+      </w:tr>
+    </w:tbl>
+    <w:p>
+      <w:pPr>
+        <w:shd w:val="clear" w:color="auto" w:fill="FFFFFF"/>
+        <w:spacing w:after="0" w:line="240" w:lineRule="auto"/>
+        <w:rPr>
+          <w:rFonts w:ascii="Arial" w:eastAsia="Times New Roman" w:hAnsi="Arial" w:cs="Arial"/>
+          <w:color w:val="212529"/>
+          <w:sz w:val="24"/>
+          <w:szCs w:val="24"/>
+          <w:lang w:eastAsia="pl-PL"/>
+        </w:rPr>
+      </w:pPr>
+    </w:p>
+    <w:p>
+      <w:pPr>
+        <w:shd w:val="clear" w:color="auto" w:fill="FFFFFF"/>
+        <w:spacing w:after="0" w:line="240" w:lineRule="auto"/>
+        <w:rPr>
+          <w:rFonts w:ascii="Arial" w:eastAsia="Times New Roman" w:hAnsi="Arial" w:cs="Arial"/>
+          <w:color w:val="212529"/>
+          <w:sz w:val="24"/>
+          <w:szCs w:val="24"/>
+          <w:lang w:eastAsia="pl-PL"/>
+        </w:rPr>
+      </w:pPr>
+      <w:proofErr w:type="spellStart"/>
+      <w:r>
+        <w:rPr>
+          <w:rFonts w:ascii="Arial" w:eastAsia="Times New Roman" w:hAnsi="Arial" w:cs="Arial"/>
+          <w:color w:val="212529"/>
+          <w:sz w:val="24"/>
+          <w:szCs w:val="24"/>
+          <w:lang w:eastAsia="pl-PL"/>
+        </w:rPr>
+        <w:t>P</w:t>
+      </w:r>
+      <w:r>
+        <w:rPr>
+          <w:rFonts w:ascii="Arial" w:eastAsia="Times New Roman" w:hAnsi="Arial" w:cs="Arial"/>
+          <w:color w:val="212529"/>
+          <w:sz w:val="24"/>
+          <w:szCs w:val="24"/>
+          <w:lang w:eastAsia="pl-PL"/>
+        </w:rPr>
+        <w:t>rofits</w:t>
+      </w:r>
+      <w:proofErr w:type="spellEnd"/>
+      <w:r>
+        <w:rPr>
+          <w:rFonts w:ascii="Arial" w:eastAsia="Times New Roman" w:hAnsi="Arial" w:cs="Arial"/>
+          <w:color w:val="212529"/>
+          <w:sz w:val="24"/>
+          <w:szCs w:val="24"/>
+          <w:lang w:eastAsia="pl-PL"/>
+        </w:rPr>
+        <w:t>:</w:t>
+      </w:r>
+    </w:p>
+    <w:tbl>
+      <w:tblPr>
+        <w:tblStyle w:val="Tabela-Siatka"/>
+        <w:tblW w:w="0" w:type="auto"/>
+        <w:tblLook w:val="04A0"/>
+      </w:tblPr>
+      <w:tblGrid>
+        <w:gridCol w:w="9212"/>
+      </w:tblGrid>
+      <w:tr>
+        <w:tc>
+          <w:tcPr>
+            <w:tcW w:w="9212" w:type="dxa"/>
+          </w:tcPr>
+          <w:p>
+            <w:pPr>
+              <w:rPr>
+                <w:rFonts w:ascii="Arial" w:eastAsia="Times New Roman" w:hAnsi="Arial" w:cs="Arial"/>
+                <w:color w:val="212529"/>
+                <w:sz w:val="24"/>
+                <w:szCs w:val="24"/>
+                <w:lang w:eastAsia="pl-PL"/>
+              </w:rPr>
+            </w:pPr>
+          </w:p>
+        </w:tc>
+      </w:tr>
+    </w:tbl>
+    <w:p>
+      <w:pPr>
+        <w:shd w:val="clear" w:color="auto" w:fill="FFFFFF"/>
+        <w:spacing w:after="0" w:line="240" w:lineRule="auto"/>
+        <w:rPr>
+          <w:rFonts w:ascii="Arial" w:eastAsia="Times New Roman" w:hAnsi="Arial" w:cs="Arial"/>
+          <w:color w:val="212529"/>
+          <w:sz w:val="24"/>
+          <w:szCs w:val="24"/>
+          <w:lang w:eastAsia="pl-PL"/>
+        </w:rPr>
+      </w:pPr>
+    </w:p>
+    <w:p>
+      <w:pPr>
+        <w:shd w:val="clear" w:color="auto" w:fill="FFFFFF"/>
+        <w:spacing w:after="0" w:line="240" w:lineRule="auto"/>
+        <w:rPr>
+          <w:rFonts w:ascii="Arial" w:eastAsia="Times New Roman" w:hAnsi="Arial" w:cs="Arial"/>
+          <w:color w:val="212529"/>
+          <w:sz w:val="24"/>
+          <w:szCs w:val="24"/>
+          <w:lang w:eastAsia="pl-PL"/>
+        </w:rPr>
+      </w:pPr>
+      <w:proofErr w:type="spellStart"/>
+      <w:r>
+        <w:rPr>
+          <w:rFonts w:ascii="Arial" w:eastAsia="Times New Roman" w:hAnsi="Arial" w:cs="Arial"/>
+          <w:color w:val="212529"/>
+          <w:sz w:val="24"/>
+          <w:szCs w:val="24"/>
+          <w:lang w:eastAsia="pl-PL"/>
+        </w:rPr>
+        <w:t>R</w:t>
+      </w:r>
+      <w:r>
+        <w:rPr>
+          <w:rFonts w:ascii="Arial" w:eastAsia="Times New Roman" w:hAnsi="Arial" w:cs="Arial"/>
+          <w:color w:val="212529"/>
+          <w:sz w:val="24"/>
+          <w:szCs w:val="24"/>
+          <w:lang w:eastAsia="pl-PL"/>
+        </w:rPr>
+        <w:t>equirements</w:t>
+      </w:r>
+      <w:proofErr w:type="spellEnd"/>
+      <w:r>
+        <w:rPr>
+          <w:rFonts w:ascii="Arial" w:eastAsia="Times New Roman" w:hAnsi="Arial" w:cs="Arial"/>
+          <w:color w:val="212529"/>
+          <w:sz w:val="24"/>
+          <w:szCs w:val="24"/>
+          <w:lang w:eastAsia="pl-PL"/>
+        </w:rPr>
+        <w:t>:</w:t>
+      </w:r>
+    </w:p>
+    <w:tbl>
+      <w:tblPr>
+        <w:tblStyle w:val="Tabela-Siatka"/>
+        <w:tblW w:w="0" w:type="auto"/>
+        <w:tblLook w:val="04A0"/>
+      </w:tblPr>
+      <w:tblGrid>
+        <w:gridCol w:w="9212"/>
+      </w:tblGrid>
+      <w:tr>
+        <w:tc>
+          <w:tcPr>
+            <w:tcW w:w="9212" w:type="dxa"/>
+          </w:tcPr>
+          <w:p>
+            <w:pPr>
+              <w:rPr>
+                <w:rFonts w:ascii="Arial" w:eastAsia="Times New Roman" w:hAnsi="Arial" w:cs="Arial"/>
+                <w:color w:val="212529"/>
+                <w:sz w:val="24"/>
+                <w:szCs w:val="24"/>
+                <w:lang w:eastAsia="pl-PL"/>
+              </w:rPr>
+            </w:pPr>
+          </w:p>
+        </w:tc>
+      </w:tr>
+    </w:tbl>
+    <w:p>
+      <w:pPr>
+        <w:shd w:val="clear" w:color="auto" w:fill="FFFFFF"/>
+        <w:spacing w:after="0" w:line="240" w:lineRule="auto"/>
+        <w:rPr>
+          <w:rFonts w:ascii="Arial" w:eastAsia="Times New Roman" w:hAnsi="Arial" w:cs="Arial"/>
+          <w:color w:val="212529"/>
+          <w:sz w:val="24"/>
+          <w:szCs w:val="24"/>
+          <w:lang w:eastAsia="pl-PL"/>
+        </w:rPr>
+      </w:pPr>
+    </w:p>
+    <w:p>
+      <w:pPr>
+        <w:shd w:val="clear" w:color="auto" w:fill="FFFFFF"/>
+        <w:spacing w:after="0" w:line="240" w:lineRule="auto"/>
+        <w:rPr>
+          <w:rFonts w:ascii="Arial" w:eastAsia="Times New Roman" w:hAnsi="Arial" w:cs="Arial"/>
+          <w:color w:val="212529"/>
+          <w:sz w:val="24"/>
+          <w:szCs w:val="24"/>
+          <w:lang w:eastAsia="pl-PL"/>
+        </w:rPr>
+      </w:pPr>
+    </w:p>
+    <w:p>
+      <w:pPr>
+        <w:shd w:val="clear" w:color="auto" w:fill="FFFFFF"/>
+        <w:spacing w:after="0" w:line="240" w:lineRule="auto"/>
+        <w:rPr>
+          <w:rFonts w:ascii="Arial" w:eastAsia="Times New Roman" w:hAnsi="Arial" w:cs="Arial"/>
+          <w:color w:val="212529"/>
+          <w:sz w:val="24"/>
+          <w:szCs w:val="24"/>
+          <w:lang w:eastAsia="pl-PL"/>
+        </w:rPr>
+      </w:pPr>
+      <w:proofErr w:type="spellStart"/>
+      <w:r>
+        <w:rPr>
+          <w:rFonts w:ascii="Arial" w:eastAsia="Times New Roman" w:hAnsi="Arial" w:cs="Arial"/>
+          <w:color w:val="212529"/>
+          <w:sz w:val="24"/>
+          <w:szCs w:val="24"/>
+          <w:lang w:eastAsia="pl-PL"/>
+        </w:rPr>
+        <w:t>Settlements</w:t>
+      </w:r>
+      <w:proofErr w:type="spellEnd"/>
+      <w:r>
+        <w:rPr>
+          <w:rFonts w:ascii="Arial" w:eastAsia="Times New Roman" w:hAnsi="Arial" w:cs="Arial"/>
+          <w:color w:val="212529"/>
+          <w:sz w:val="24"/>
+          <w:szCs w:val="24"/>
+          <w:lang w:eastAsia="pl-PL"/>
+        </w:rPr>
+        <w:t xml:space="preserve"> *(to </w:t>
+      </w:r>
+      <w:proofErr w:type="spellStart"/>
+      <w:r>
+        <w:rPr>
+          <w:rFonts w:ascii="Arial" w:eastAsia="Times New Roman" w:hAnsi="Arial" w:cs="Arial"/>
+          <w:color w:val="212529"/>
+          <w:sz w:val="24"/>
+          <w:szCs w:val="24"/>
+          <w:lang w:eastAsia="pl-PL"/>
+        </w:rPr>
+        <w:t>choose</w:t>
+      </w:r>
+      <w:proofErr w:type="spellEnd"/>
+      <w:r>
+        <w:rPr>
+          <w:rFonts w:ascii="Arial" w:eastAsia="Times New Roman" w:hAnsi="Arial" w:cs="Arial"/>
+          <w:color w:val="212529"/>
+          <w:sz w:val="24"/>
+          <w:szCs w:val="24"/>
+          <w:lang w:eastAsia="pl-PL"/>
+        </w:rPr>
+        <w:t xml:space="preserve"> </w:t>
+      </w:r>
+      <w:proofErr w:type="spellStart"/>
+      <w:r>
+        <w:rPr>
+          <w:rFonts w:ascii="Arial" w:eastAsia="Times New Roman" w:hAnsi="Arial" w:cs="Arial"/>
+          <w:color w:val="212529"/>
+          <w:sz w:val="24"/>
+          <w:szCs w:val="24"/>
+          <w:lang w:eastAsia="pl-PL"/>
+        </w:rPr>
+        <w:t>from</w:t>
+      </w:r>
+      <w:proofErr w:type="spellEnd"/>
+      <w:r>
+        <w:rPr>
+          <w:rFonts w:ascii="Arial" w:eastAsia="Times New Roman" w:hAnsi="Arial" w:cs="Arial"/>
+          <w:color w:val="212529"/>
+          <w:sz w:val="24"/>
+          <w:szCs w:val="24"/>
+          <w:lang w:eastAsia="pl-PL"/>
+        </w:rPr>
+        <w:t xml:space="preserve">: </w:t>
+      </w:r>
+      <w:proofErr w:type="spellStart"/>
+      <w:r>
+        <w:rPr>
+          <w:rFonts w:ascii="Arial" w:eastAsia="Times New Roman" w:hAnsi="Arial" w:cs="Arial"/>
+          <w:color w:val="212529"/>
+          <w:sz w:val="24"/>
+          <w:szCs w:val="24"/>
+          <w:lang w:eastAsia="pl-PL"/>
+        </w:rPr>
+        <w:t>any</w:t>
+      </w:r>
+      <w:proofErr w:type="spellEnd"/>
+      <w:r>
+        <w:rPr>
+          <w:rFonts w:ascii="Arial" w:eastAsia="Times New Roman" w:hAnsi="Arial" w:cs="Arial"/>
+          <w:color w:val="212529"/>
+          <w:sz w:val="24"/>
+          <w:szCs w:val="24"/>
+          <w:lang w:eastAsia="pl-PL"/>
+        </w:rPr>
+        <w:t xml:space="preserve">, </w:t>
+      </w:r>
+      <w:proofErr w:type="spellStart"/>
+      <w:r>
+        <w:rPr>
+          <w:rFonts w:ascii="Arial" w:eastAsia="Times New Roman" w:hAnsi="Arial" w:cs="Arial"/>
+          <w:color w:val="212529"/>
+          <w:sz w:val="24"/>
+          <w:szCs w:val="24"/>
+          <w:lang w:eastAsia="pl-PL"/>
+        </w:rPr>
+        <w:t>full-time</w:t>
+      </w:r>
+      <w:proofErr w:type="spellEnd"/>
+      <w:r>
+        <w:rPr>
+          <w:rFonts w:ascii="Arial" w:eastAsia="Times New Roman" w:hAnsi="Arial" w:cs="Arial"/>
+          <w:color w:val="212529"/>
+          <w:sz w:val="24"/>
+          <w:szCs w:val="24"/>
+          <w:lang w:eastAsia="pl-PL"/>
+        </w:rPr>
+        <w:t xml:space="preserve">, </w:t>
+      </w:r>
+      <w:proofErr w:type="spellStart"/>
+      <w:r>
+        <w:rPr>
+          <w:rFonts w:ascii="Arial" w:eastAsia="Times New Roman" w:hAnsi="Arial" w:cs="Arial"/>
+          <w:color w:val="212529"/>
+          <w:sz w:val="24"/>
+          <w:szCs w:val="24"/>
+          <w:lang w:eastAsia="pl-PL"/>
+        </w:rPr>
+        <w:t>contract</w:t>
+      </w:r>
+      <w:proofErr w:type="spellEnd"/>
+      <w:r>
+        <w:rPr>
+          <w:rFonts w:ascii="Arial" w:eastAsia="Times New Roman" w:hAnsi="Arial" w:cs="Arial"/>
+          <w:color w:val="212529"/>
+          <w:sz w:val="24"/>
+          <w:szCs w:val="24"/>
+          <w:lang w:eastAsia="pl-PL"/>
+        </w:rPr>
+        <w:t xml:space="preserve"> (</w:t>
+      </w:r>
+      <w:r>
+        <w:rPr>
+          <w:rFonts w:ascii="Arial" w:eastAsia="Times New Roman" w:hAnsi="Arial" w:cs="Arial"/>
+          <w:color w:val="212529"/>
+          <w:sz w:val="24"/>
+          <w:szCs w:val="24"/>
+          <w:lang w:eastAsia="pl-PL"/>
+        </w:rPr>
+        <w:t>part</w:t>
+      </w:r>
+      <w:r>
+        <w:rPr>
+          <w:rFonts w:ascii="Arial" w:eastAsia="Times New Roman" w:hAnsi="Arial" w:cs="Arial"/>
+          <w:color w:val="212529"/>
+          <w:sz w:val="24"/>
+          <w:szCs w:val="24"/>
+          <w:lang w:eastAsia="pl-PL"/>
+        </w:rPr>
+        <w:t>-time</w:t>
+      </w:r>
+      <w:r>
+        <w:rPr>
+          <w:rFonts w:ascii="Arial" w:eastAsia="Times New Roman" w:hAnsi="Arial" w:cs="Arial"/>
+          <w:color w:val="212529"/>
+          <w:sz w:val="24"/>
+          <w:szCs w:val="24"/>
+          <w:lang w:eastAsia="pl-PL"/>
+        </w:rPr>
+        <w:t>)</w:t>
+      </w:r>
+      <w:r>
+        <w:rPr>
+          <w:rFonts w:ascii="Arial" w:eastAsia="Times New Roman" w:hAnsi="Arial" w:cs="Arial"/>
+          <w:color w:val="212529"/>
+          <w:sz w:val="24"/>
+          <w:szCs w:val="24"/>
+          <w:lang w:eastAsia="pl-PL"/>
+        </w:rPr>
+        <w:t>,</w:t>
+      </w:r>
+      <w:r>
+        <w:rPr>
+          <w:rFonts w:ascii="Arial" w:eastAsia="Times New Roman" w:hAnsi="Arial" w:cs="Arial"/>
+          <w:color w:val="212529"/>
+          <w:sz w:val="24"/>
+          <w:szCs w:val="24"/>
+          <w:lang w:eastAsia="pl-PL"/>
+        </w:rPr>
+        <w:t xml:space="preserve"> </w:t>
+      </w:r>
+      <w:proofErr w:type="spellStart"/>
+      <w:r>
+        <w:rPr>
+          <w:rFonts w:ascii="Arial" w:eastAsia="Times New Roman" w:hAnsi="Arial" w:cs="Arial"/>
+          <w:color w:val="212529"/>
+          <w:sz w:val="24"/>
+          <w:szCs w:val="24"/>
+          <w:lang w:eastAsia="pl-PL"/>
+        </w:rPr>
+        <w:t>contract</w:t>
+      </w:r>
+      <w:proofErr w:type="spellEnd"/>
+      <w:r>
+        <w:rPr>
+          <w:rFonts w:ascii="Arial" w:eastAsia="Times New Roman" w:hAnsi="Arial" w:cs="Arial"/>
+          <w:color w:val="212529"/>
+          <w:sz w:val="24"/>
+          <w:szCs w:val="24"/>
+          <w:lang w:eastAsia="pl-PL"/>
+        </w:rPr>
+        <w:t xml:space="preserve"> (</w:t>
+      </w:r>
+      <w:proofErr w:type="spellStart"/>
+      <w:r>
+        <w:rPr>
+          <w:rFonts w:ascii="Arial" w:eastAsia="Times New Roman" w:hAnsi="Arial" w:cs="Arial"/>
+          <w:color w:val="212529"/>
+          <w:sz w:val="24"/>
+          <w:szCs w:val="24"/>
+          <w:lang w:eastAsia="pl-PL"/>
+        </w:rPr>
+        <w:t>full-time</w:t>
+      </w:r>
+      <w:proofErr w:type="spellEnd"/>
+      <w:r>
+        <w:rPr>
+          <w:rFonts w:ascii="Arial" w:eastAsia="Times New Roman" w:hAnsi="Arial" w:cs="Arial"/>
+          <w:color w:val="212529"/>
+          <w:sz w:val="24"/>
+          <w:szCs w:val="24"/>
+          <w:lang w:eastAsia="pl-PL"/>
+        </w:rPr>
+        <w:t xml:space="preserve">), </w:t>
+      </w:r>
+      <w:proofErr w:type="spellStart"/>
+      <w:r>
+        <w:rPr>
+          <w:rFonts w:ascii="Arial" w:eastAsia="Times New Roman" w:hAnsi="Arial" w:cs="Arial"/>
+          <w:color w:val="212529"/>
+          <w:sz w:val="24"/>
+          <w:szCs w:val="24"/>
+          <w:lang w:eastAsia="pl-PL"/>
+        </w:rPr>
+        <w:t>contract</w:t>
+      </w:r>
+      <w:proofErr w:type="spellEnd"/>
+      <w:r>
+        <w:rPr>
+          <w:rFonts w:ascii="Arial" w:eastAsia="Times New Roman" w:hAnsi="Arial" w:cs="Arial"/>
+          <w:color w:val="212529"/>
+          <w:sz w:val="24"/>
+          <w:szCs w:val="24"/>
+          <w:lang w:eastAsia="pl-PL"/>
+        </w:rPr>
+        <w:t xml:space="preserve"> </w:t>
+      </w:r>
+      <w:r>
+        <w:rPr>
+          <w:rFonts w:ascii="Arial" w:eastAsia="Times New Roman" w:hAnsi="Arial" w:cs="Arial"/>
+          <w:color w:val="212529"/>
+          <w:sz w:val="24"/>
+          <w:szCs w:val="24"/>
+          <w:lang w:eastAsia="pl-PL"/>
+        </w:rPr>
+        <w:t xml:space="preserve">(part-time), </w:t>
+      </w:r>
+      <w:proofErr w:type="spellStart"/>
+      <w:r>
+        <w:rPr>
+          <w:rFonts w:ascii="Arial" w:eastAsia="Times New Roman" w:hAnsi="Arial" w:cs="Arial"/>
+          <w:color w:val="212529"/>
+          <w:sz w:val="24"/>
+          <w:szCs w:val="24"/>
+          <w:lang w:eastAsia="pl-PL"/>
+        </w:rPr>
+        <w:t>mandate</w:t>
+      </w:r>
+      <w:proofErr w:type="spellEnd"/>
+      <w:r>
+        <w:rPr>
+          <w:rFonts w:ascii="Arial" w:eastAsia="Times New Roman" w:hAnsi="Arial" w:cs="Arial"/>
+          <w:color w:val="212529"/>
+          <w:sz w:val="24"/>
+          <w:szCs w:val="24"/>
+          <w:lang w:eastAsia="pl-PL"/>
+        </w:rPr>
+        <w:t xml:space="preserve"> </w:t>
+      </w:r>
+      <w:proofErr w:type="spellStart"/>
+      <w:r>
+        <w:rPr>
+          <w:rFonts w:ascii="Arial" w:eastAsia="Times New Roman" w:hAnsi="Arial" w:cs="Arial"/>
+          <w:color w:val="212529"/>
+          <w:sz w:val="24"/>
+          <w:szCs w:val="24"/>
+          <w:lang w:eastAsia="pl-PL"/>
+        </w:rPr>
+        <w:t>contract</w:t>
+      </w:r>
+      <w:proofErr w:type="spellEnd"/>
+      <w:r>
+        <w:rPr>
+          <w:rFonts w:ascii="Arial" w:eastAsia="Times New Roman" w:hAnsi="Arial" w:cs="Arial"/>
+          <w:color w:val="212529"/>
+          <w:sz w:val="24"/>
+          <w:szCs w:val="24"/>
+          <w:lang w:eastAsia="pl-PL"/>
+        </w:rPr>
+        <w:t>)</w:t>
+      </w:r>
+    </w:p>
+    <w:tbl>
+      <w:tblPr>
+        <w:tblStyle w:val="Tabela-Siatka"/>
+        <w:tblW w:w="0" w:type="auto"/>
+        <w:tblLook w:val="04A0"/>
+      </w:tblPr>
+      <w:tblGrid>
+        <w:gridCol w:w="9212"/>
+      </w:tblGrid>
+      <w:tr>
+        <w:tc>
+          <w:tcPr>
+            <w:tcW w:w="9212" w:type="dxa"/>
+          </w:tcPr>
+          <w:p>
+            <w:pPr>
+              <w:rPr>
+                <w:rFonts w:ascii="Arial" w:eastAsia="Times New Roman" w:hAnsi="Arial" w:cs="Arial"/>
+                <w:color w:val="212529"/>
+                <w:sz w:val="24"/>
+                <w:szCs w:val="24"/>
+                <w:lang w:eastAsia="pl-PL"/>
+              </w:rPr>
+            </w:pPr>
+          </w:p>
+        </w:tc>
+      </w:tr>
+    </w:tbl>
+    <w:p>
+      <w:pPr>
+        <w:shd w:val="clear" w:color="auto" w:fill="FFFFFF"/>
+        <w:spacing w:after="0" w:line="240" w:lineRule="auto"/>
+        <w:rPr>
+          <w:rFonts w:ascii="Arial" w:eastAsia="Times New Roman" w:hAnsi="Arial" w:cs="Arial"/>
+          <w:color w:val="212529"/>
+          <w:sz w:val="24"/>
+          <w:szCs w:val="24"/>
+          <w:lang w:eastAsia="pl-PL"/>
+        </w:rPr>
+      </w:pPr>
+    </w:p>
+    <w:p>
+      <w:pPr>
+        <w:shd w:val="clear" w:color="auto" w:fill="FFFFFF"/>
+        <w:spacing w:after="0" w:line="240" w:lineRule="auto"/>
+        <w:rPr>
+          <w:rFonts w:ascii="Arial" w:eastAsia="Times New Roman" w:hAnsi="Arial" w:cs="Arial"/>
+          <w:color w:val="212529"/>
+          <w:sz w:val="24"/>
+          <w:szCs w:val="24"/>
+          <w:lang w:eastAsia="pl-PL"/>
+        </w:rPr>
+      </w:pPr>
+      <w:proofErr w:type="spellStart"/>
+      <w:r>
+        <w:rPr>
+          <w:rFonts w:ascii="Arial" w:eastAsia="Times New Roman" w:hAnsi="Arial" w:cs="Arial"/>
+          <w:color w:val="212529"/>
+          <w:sz w:val="24"/>
+          <w:szCs w:val="24"/>
+          <w:lang w:eastAsia="pl-PL"/>
+        </w:rPr>
+        <w:t>phone</w:t>
+      </w:r>
+      <w:proofErr w:type="spellEnd"/>
+      <w:r>
+        <w:rPr>
+          <w:rFonts w:ascii="Arial" w:eastAsia="Times New Roman" w:hAnsi="Arial" w:cs="Arial"/>
+          <w:color w:val="212529"/>
+          <w:sz w:val="24"/>
+          <w:szCs w:val="24"/>
+          <w:lang w:eastAsia="pl-PL"/>
+        </w:rPr>
+        <w:t xml:space="preserve"> to</w:t>
+      </w:r>
+      <w:r>
+        <w:rPr>
+          <w:rFonts w:ascii="Arial" w:eastAsia="Times New Roman" w:hAnsi="Arial" w:cs="Arial"/>
+          <w:color w:val="212529"/>
+          <w:sz w:val="24"/>
+          <w:szCs w:val="24"/>
+          <w:lang w:eastAsia="pl-PL"/>
+        </w:rPr>
+        <w:t xml:space="preserve"> </w:t>
+      </w:r>
+      <w:proofErr w:type="spellStart"/>
+      <w:r>
+        <w:rPr>
+          <w:rFonts w:ascii="Arial" w:eastAsia="Times New Roman" w:hAnsi="Arial" w:cs="Arial"/>
+          <w:color w:val="212529"/>
+          <w:sz w:val="24"/>
+          <w:szCs w:val="24"/>
+          <w:lang w:eastAsia="pl-PL"/>
+        </w:rPr>
+        <w:t>contact</w:t>
+      </w:r>
+      <w:proofErr w:type="spellEnd"/>
+      <w:r>
+        <w:rPr>
+          <w:rFonts w:ascii="Arial" w:eastAsia="Times New Roman" w:hAnsi="Arial" w:cs="Arial"/>
+          <w:color w:val="212529"/>
+          <w:sz w:val="24"/>
+          <w:szCs w:val="24"/>
+          <w:lang w:eastAsia="pl-PL"/>
+        </w:rPr>
+        <w:t>*:</w:t>
+      </w:r>
+    </w:p>
+    <w:tbl>
+      <w:tblPr>
+        <w:tblStyle w:val="Tabela-Siatka"/>
+        <w:tblW w:w="0" w:type="auto"/>
+        <w:tblLook w:val="04A0"/>
+      </w:tblPr>
+      <w:tblGrid>
+        <w:gridCol w:w="9212"/>
+      </w:tblGrid>
+      <w:tr>
+        <w:tc>
+          <w:tcPr>
+            <w:tcW w:w="9212" w:type="dxa"/>
+          </w:tcPr>
+          <w:p>
+            <w:pPr>
+              <w:rPr>
+                <w:rFonts w:ascii="Arial" w:eastAsia="Times New Roman" w:hAnsi="Arial" w:cs="Arial"/>
+                <w:color w:val="212529"/>
+                <w:sz w:val="24"/>
+                <w:szCs w:val="24"/>
+                <w:lang w:eastAsia="pl-PL"/>
+              </w:rPr>
+            </w:pPr>
+          </w:p>
+        </w:tc>
+      </w:tr>
+    </w:tbl>
+    <w:p>
+      <w:pPr>
+        <w:shd w:val="clear" w:color="auto" w:fill="FFFFFF"/>
+        <w:spacing w:after="0" w:line="240" w:lineRule="auto"/>
+        <w:rPr>
+          <w:rFonts w:ascii="Arial" w:eastAsia="Times New Roman" w:hAnsi="Arial" w:cs="Arial"/>
+          <w:color w:val="212529"/>
+          <w:sz w:val="24"/>
+          <w:szCs w:val="24"/>
+          <w:lang w:eastAsia="pl-PL"/>
+        </w:rPr>
+      </w:pPr>
+    </w:p>
+    <w:p>
+      <w:pPr>
+        <w:shd w:val="clear" w:color="auto" w:fill="FFFFFF"/>
+        <w:spacing w:after="0" w:line="240" w:lineRule="auto"/>
+        <w:rPr>
+          <w:rFonts w:ascii="Arial" w:eastAsia="Times New Roman" w:hAnsi="Arial" w:cs="Arial"/>
+          <w:color w:val="212529"/>
+          <w:sz w:val="24"/>
+          <w:szCs w:val="24"/>
+          <w:lang w:eastAsia="pl-PL"/>
+        </w:rPr>
+      </w:pPr>
+    </w:p>
+    <w:p>
+      <w:pPr>
+        <w:shd w:val="clear" w:color="auto" w:fill="FFFFFF"/>
+        <w:spacing w:after="0" w:line="240" w:lineRule="auto"/>
+        <w:rPr>
+          <w:rFonts w:ascii="Arial" w:eastAsia="Times New Roman" w:hAnsi="Arial" w:cs="Arial"/>
+          <w:color w:val="212529"/>
+          <w:sz w:val="24"/>
+          <w:szCs w:val="24"/>
+          <w:lang w:eastAsia="pl-PL"/>
+        </w:rPr>
+      </w:pPr>
+      <w:proofErr w:type="spellStart"/>
+      <w:r>
+        <w:rPr>
+          <w:rFonts w:ascii="Arial" w:eastAsia="Times New Roman" w:hAnsi="Arial" w:cs="Arial"/>
+          <w:color w:val="212529"/>
+          <w:sz w:val="24"/>
+          <w:szCs w:val="24"/>
+          <w:lang w:eastAsia="pl-PL"/>
+        </w:rPr>
+        <w:t>Specialization</w:t>
+      </w:r>
+      <w:proofErr w:type="spellEnd"/>
+      <w:r>
+        <w:rPr>
+          <w:rFonts w:ascii="Arial" w:eastAsia="Times New Roman" w:hAnsi="Arial" w:cs="Arial"/>
+          <w:color w:val="212529"/>
+          <w:sz w:val="24"/>
+          <w:szCs w:val="24"/>
+          <w:lang w:eastAsia="pl-PL"/>
+        </w:rPr>
+        <w:t>*:</w:t>
+      </w:r>
+    </w:p>
+    <w:tbl>
+      <w:tblPr>
+        <w:tblStyle w:val="Tabela-Siatka"/>
+        <w:tblW w:w="0" w:type="auto"/>
+        <w:tblLook w:val="04A0"/>
+      </w:tblPr>
+      <w:tblGrid>
+        <w:gridCol w:w="9212"/>
+      </w:tblGrid>
+      <w:tr>
+        <w:tc>
+          <w:tcPr>
+            <w:tcW w:w="9212" w:type="dxa"/>
+          </w:tcPr>
+          <w:p>
+            <w:pPr>
+              <w:rPr>
+                <w:rFonts w:ascii="Arial" w:eastAsia="Times New Roman" w:hAnsi="Arial" w:cs="Arial"/>
+                <w:color w:val="212529"/>
+                <w:sz w:val="24"/>
+                <w:szCs w:val="24"/>
+                <w:lang w:eastAsia="pl-PL"/>
+              </w:rPr>
+            </w:pPr>
+          </w:p>
+        </w:tc>
+      </w:tr>
+    </w:tbl>
+    <w:p>
+      <w:pPr>
+        <w:shd w:val="clear" w:color="auto" w:fill="FFFFFF"/>
+        <w:spacing w:after="0" w:line="240" w:lineRule="auto"/>
+        <w:rPr>
+          <w:rFonts w:ascii="Arial" w:eastAsia="Times New Roman" w:hAnsi="Arial" w:cs="Arial"/>
+          <w:color w:val="212529"/>
+          <w:sz w:val="24"/>
+          <w:szCs w:val="24"/>
+          <w:lang w:eastAsia="pl-PL"/>
+        </w:rPr>
+      </w:pPr>
+    </w:p>
+    <w:p>
+      <w:pPr>
+        <w:shd w:val="clear" w:color="auto" w:fill="FFFFFF"/>
+        <w:spacing w:after="0" w:line="240" w:lineRule="auto"/>
+        <w:rPr>
+          <w:rFonts w:ascii="Arial" w:eastAsia="Times New Roman" w:hAnsi="Arial" w:cs="Arial"/>
+          <w:color w:val="212529"/>
+          <w:sz w:val="24"/>
+          <w:szCs w:val="24"/>
+          <w:lang w:eastAsia="pl-PL"/>
+        </w:rPr>
+      </w:pPr>
+    </w:p>
+    <w:p>
+      <w:pPr>
+        <w:shd w:val="clear" w:color="auto" w:fill="FFFFFF"/>
+        <w:spacing w:after="0" w:line="240" w:lineRule="auto"/>
+        <w:rPr>
+          <w:rFonts w:ascii="Arial" w:eastAsia="Times New Roman" w:hAnsi="Arial" w:cs="Arial"/>
+          <w:color w:val="212529"/>
+          <w:sz w:val="24"/>
+          <w:szCs w:val="24"/>
+          <w:lang w:eastAsia="pl-PL"/>
+        </w:rPr>
+      </w:pPr>
+      <w:r>
+        <w:rPr>
+          <w:rFonts w:ascii="Arial" w:eastAsia="Times New Roman" w:hAnsi="Arial" w:cs="Arial"/>
+          <w:color w:val="212529"/>
+          <w:sz w:val="24"/>
+          <w:szCs w:val="24"/>
+          <w:lang w:eastAsia="pl-PL"/>
+        </w:rPr>
+        <w:lastRenderedPageBreak/>
+        <w:t>C</w:t>
+      </w:r>
+      <w:r>
+        <w:rPr>
+          <w:rFonts w:ascii="Arial" w:eastAsia="Times New Roman" w:hAnsi="Arial" w:cs="Arial"/>
+          <w:color w:val="212529"/>
+          <w:sz w:val="24"/>
+          <w:szCs w:val="24"/>
+          <w:lang w:eastAsia="pl-PL"/>
+        </w:rPr>
+        <w:t>ompany logo(</w:t>
+      </w:r>
+      <w:proofErr w:type="spellStart"/>
+      <w:r>
+        <w:rPr>
+          <w:rFonts w:ascii="Arial" w:eastAsia="Times New Roman" w:hAnsi="Arial" w:cs="Arial"/>
+          <w:color w:val="212529"/>
+          <w:sz w:val="24"/>
+          <w:szCs w:val="24"/>
+          <w:lang w:eastAsia="pl-PL"/>
+        </w:rPr>
+        <w:t>image</w:t>
+      </w:r>
+      <w:proofErr w:type="spellEnd"/>
+      <w:r>
+        <w:rPr>
+          <w:rFonts w:ascii="Arial" w:eastAsia="Times New Roman" w:hAnsi="Arial" w:cs="Arial"/>
+          <w:color w:val="212529"/>
+          <w:sz w:val="24"/>
+          <w:szCs w:val="24"/>
+          <w:lang w:eastAsia="pl-PL"/>
+        </w:rPr>
+        <w:t xml:space="preserve"> file):</w:t>
+      </w:r>
+    </w:p>
+    <w:tbl>
+      <w:tblPr>
+        <w:tblStyle w:val="Tabela-Siatka"/>
+        <w:tblW w:w="0" w:type="auto"/>
+        <w:tblLook w:val="04A0"/>
+      </w:tblPr>
+      <w:tblGrid>
+        <w:gridCol w:w="9212"/>
+      </w:tblGrid>
+      <w:tr>
+        <w:tc>
+          <w:tcPr>
+            <w:tcW w:w="9212" w:type="dxa"/>
+          </w:tcPr>
+          <w:p>
+            <w:pPr>
+              <w:rPr>
+                <w:rFonts w:ascii="Arial" w:eastAsia="Times New Roman" w:hAnsi="Arial" w:cs="Arial"/>
+                <w:color w:val="212529"/>
+                <w:sz w:val="24"/>
+                <w:szCs w:val="24"/>
+                <w:lang w:eastAsia="pl-PL"/>
+              </w:rPr>
+            </w:pPr>
+          </w:p>
+        </w:tc>
+      </w:tr>
+    </w:tbl>
+    <w:p>
+      <w:pPr>
+        <w:shd w:val="clear" w:color="auto" w:fill="FFFFFF"/>
+        <w:spacing w:after="0" w:line="240" w:lineRule="auto"/>
+        <w:rPr>
+          <w:rFonts w:ascii="Arial" w:eastAsia="Times New Roman" w:hAnsi="Arial" w:cs="Arial"/>
+          <w:color w:val="212529"/>
+          <w:sz w:val="24"/>
+          <w:szCs w:val="24"/>
+          <w:lang w:eastAsia="pl-PL"/>
+        </w:rPr>
+      </w:pPr>
+      <w:r>
+        <w:rPr>
+          <w:rFonts w:ascii="Arial" w:eastAsia="Times New Roman" w:hAnsi="Arial" w:cs="Arial"/>
+          <w:color w:val="212529"/>
+          <w:sz w:val="24"/>
+          <w:szCs w:val="24"/>
+          <w:lang w:eastAsia="pl-PL"/>
+        </w:rPr>
+        <w:t xml:space="preserve">min </w:t>
+      </w:r>
+      <w:proofErr w:type="spellStart"/>
+      <w:r>
+        <w:rPr>
+          <w:rFonts w:ascii="Arial" w:eastAsia="Times New Roman" w:hAnsi="Arial" w:cs="Arial"/>
+          <w:color w:val="212529"/>
+          <w:sz w:val="24"/>
+          <w:szCs w:val="24"/>
+          <w:lang w:eastAsia="pl-PL"/>
+        </w:rPr>
+        <w:t>salary</w:t>
+      </w:r>
+      <w:proofErr w:type="spellEnd"/>
+      <w:r>
+        <w:rPr>
+          <w:rFonts w:ascii="Arial" w:eastAsia="Times New Roman" w:hAnsi="Arial" w:cs="Arial"/>
+          <w:color w:val="212529"/>
+          <w:sz w:val="24"/>
+          <w:szCs w:val="24"/>
+          <w:lang w:eastAsia="pl-PL"/>
+        </w:rPr>
+        <w:t>:</w:t>
+      </w:r>
+    </w:p>
+    <w:tbl>
+      <w:tblPr>
+        <w:tblStyle w:val="Tabela-Siatka"/>
+        <w:tblW w:w="0" w:type="auto"/>
+        <w:tblLook w:val="04A0"/>
+      </w:tblPr>
+      <w:tblGrid>
+        <w:gridCol w:w="9212"/>
+      </w:tblGrid>
+      <w:tr>
+        <w:tc>
+          <w:tcPr>
+            <w:tcW w:w="9212" w:type="dxa"/>
+          </w:tcPr>
+          <w:p>
+            <w:pPr>
+              <w:rPr>
+                <w:rFonts w:ascii="Arial" w:eastAsia="Times New Roman" w:hAnsi="Arial" w:cs="Arial"/>
+                <w:color w:val="212529"/>
+                <w:sz w:val="24"/>
+                <w:szCs w:val="24"/>
+                <w:lang w:eastAsia="pl-PL"/>
+              </w:rPr>
+            </w:pPr>
+          </w:p>
+        </w:tc>
+      </w:tr>
+    </w:tbl>
+    <w:p>
+      <w:pPr>
+        <w:shd w:val="clear" w:color="auto" w:fill="FFFFFF"/>
+        <w:spacing w:after="0" w:line="240" w:lineRule="auto"/>
+        <w:rPr>
+          <w:rFonts w:ascii="Arial" w:eastAsia="Times New Roman" w:hAnsi="Arial" w:cs="Arial"/>
+          <w:color w:val="212529"/>
+          <w:sz w:val="24"/>
+          <w:szCs w:val="24"/>
+          <w:lang w:eastAsia="pl-PL"/>
+        </w:rPr>
+      </w:pPr>
+    </w:p>
+    <w:p>
+      <w:pPr>
+        <w:shd w:val="clear" w:color="auto" w:fill="FFFFFF"/>
+        <w:spacing w:after="0" w:line="240" w:lineRule="auto"/>
+        <w:rPr>
+          <w:rFonts w:ascii="Arial" w:eastAsia="Times New Roman" w:hAnsi="Arial" w:cs="Arial"/>
+          <w:color w:val="212529"/>
+          <w:sz w:val="24"/>
+          <w:szCs w:val="24"/>
+          <w:lang w:eastAsia="pl-PL"/>
+        </w:rPr>
+      </w:pPr>
+      <w:r>
+        <w:rPr>
+          <w:rFonts w:ascii="Arial" w:eastAsia="Times New Roman" w:hAnsi="Arial" w:cs="Arial"/>
+          <w:color w:val="212529"/>
+          <w:sz w:val="24"/>
+          <w:szCs w:val="24"/>
+          <w:lang w:eastAsia="pl-PL"/>
+        </w:rPr>
+        <w:t xml:space="preserve">max </w:t>
+      </w:r>
+      <w:proofErr w:type="spellStart"/>
+      <w:r>
+        <w:rPr>
+          <w:rFonts w:ascii="Arial" w:eastAsia="Times New Roman" w:hAnsi="Arial" w:cs="Arial"/>
+          <w:color w:val="212529"/>
+          <w:sz w:val="24"/>
+          <w:szCs w:val="24"/>
+          <w:lang w:eastAsia="pl-PL"/>
+        </w:rPr>
+        <w:t>salary</w:t>
+      </w:r>
+      <w:proofErr w:type="spellEnd"/>
+      <w:r>
+        <w:rPr>
+          <w:rFonts w:ascii="Arial" w:eastAsia="Times New Roman" w:hAnsi="Arial" w:cs="Arial"/>
+          <w:color w:val="212529"/>
+          <w:sz w:val="24"/>
+          <w:szCs w:val="24"/>
+          <w:lang w:eastAsia="pl-PL"/>
+        </w:rPr>
+        <w:t>:</w:t>
+      </w:r>
+    </w:p>
+    <w:tbl>
+      <w:tblPr>
+        <w:tblStyle w:val="Tabela-Siatka"/>
+        <w:tblW w:w="0" w:type="auto"/>
+        <w:tblLook w:val="04A0"/>
+      </w:tblPr>
+      <w:tblGrid>
+        <w:gridCol w:w="9212"/>
+      </w:tblGrid>
+      <w:tr>
+        <w:tc>
+          <w:tcPr>
+            <w:tcW w:w="9212" w:type="dxa"/>
+          </w:tcPr>
+          <w:p>
+            <w:pPr>
+              <w:rPr>
+                <w:rFonts w:ascii="Arial" w:eastAsia="Times New Roman" w:hAnsi="Arial" w:cs="Arial"/>
+                <w:color w:val="212529"/>
+                <w:sz w:val="24"/>
+                <w:szCs w:val="24"/>
+                <w:lang w:eastAsia="pl-PL"/>
+              </w:rPr>
+            </w:pPr>
+          </w:p>
+        </w:tc>
+      </w:tr>
+    </w:tbl>
+    <w:p>
+      <w:pPr>
+        <w:shd w:val="clear" w:color="auto" w:fill="FFFFFF"/>
+        <w:spacing w:after="0" w:line="240" w:lineRule="auto"/>
+        <w:rPr>
+          <w:rFonts w:ascii="Arial" w:eastAsia="Times New Roman" w:hAnsi="Arial" w:cs="Arial"/>
+          <w:color w:val="212529"/>
+          <w:sz w:val="24"/>
+          <w:szCs w:val="24"/>
+          <w:lang w:eastAsia="pl-PL"/>
+        </w:rPr>
+      </w:pPr>
+    </w:p>
+    <w:p>
+      <w:pPr>
+        <w:shd w:val="clear" w:color="auto" w:fill="FFFFFF"/>
+        <w:spacing w:after="0" w:line="240" w:lineRule="auto"/>
+        <w:rPr>
+          <w:rFonts w:ascii="Arial" w:eastAsia="Times New Roman" w:hAnsi="Arial" w:cs="Arial"/>
+          <w:color w:val="212529"/>
+          <w:sz w:val="24"/>
+          <w:szCs w:val="24"/>
+          <w:lang w:eastAsia="pl-PL"/>
+        </w:rPr>
+      </w:pPr>
+      <w:proofErr w:type="spellStart"/>
+      <w:r>
+        <w:rPr>
+          <w:rFonts w:ascii="Arial" w:eastAsia="Times New Roman" w:hAnsi="Arial" w:cs="Arial"/>
+          <w:color w:val="212529"/>
+          <w:sz w:val="24"/>
+          <w:szCs w:val="24"/>
+          <w:lang w:eastAsia="pl-PL"/>
+        </w:rPr>
+        <w:t>currency</w:t>
+      </w:r>
+      <w:proofErr w:type="spellEnd"/>
+      <w:r>
+        <w:rPr>
+          <w:rFonts w:ascii="Arial" w:eastAsia="Times New Roman" w:hAnsi="Arial" w:cs="Arial"/>
+          <w:color w:val="212529"/>
+          <w:sz w:val="24"/>
+          <w:szCs w:val="24"/>
+          <w:lang w:eastAsia="pl-PL"/>
+        </w:rPr>
+        <w:t xml:space="preserve">: (PLN, </w:t>
+      </w:r>
+      <w:r>
+        <w:rPr>
+          <w:rFonts w:ascii="Arial" w:eastAsia="Times New Roman" w:hAnsi="Arial" w:cs="Arial"/>
+          <w:color w:val="212529"/>
+          <w:sz w:val="24"/>
+          <w:szCs w:val="24"/>
+          <w:lang w:eastAsia="pl-PL"/>
+        </w:rPr>
+        <w:t xml:space="preserve">Euro, Dolar, </w:t>
+      </w:r>
+      <w:proofErr w:type="spellStart"/>
+      <w:r>
+        <w:rPr>
+          <w:rFonts w:ascii="Arial" w:eastAsia="Times New Roman" w:hAnsi="Arial" w:cs="Arial"/>
+          <w:color w:val="212529"/>
+          <w:sz w:val="24"/>
+          <w:szCs w:val="24"/>
+          <w:lang w:eastAsia="pl-PL"/>
+        </w:rPr>
+        <w:t>Pound</w:t>
+      </w:r>
+      <w:proofErr w:type="spellEnd"/>
+      <w:r>
+        <w:rPr>
+          <w:rFonts w:ascii="Arial" w:eastAsia="Times New Roman" w:hAnsi="Arial" w:cs="Arial"/>
+          <w:color w:val="212529"/>
+          <w:sz w:val="24"/>
+          <w:szCs w:val="24"/>
+          <w:lang w:eastAsia="pl-PL"/>
+        </w:rPr>
+        <w:t>)</w:t>
+      </w:r>
+    </w:p>
+    <w:tbl>
+      <w:tblPr>
+        <w:tblStyle w:val="Tabela-Siatka"/>
+        <w:tblW w:w="0" w:type="auto"/>
+        <w:tblLook w:val="04A0"/>
+      </w:tblPr>
+      <w:tblGrid>
+        <w:gridCol w:w="9212"/>
+      </w:tblGrid>
+      <w:tr>
+        <w:tc>
+          <w:tcPr>
+            <w:tcW w:w="9212" w:type="dxa"/>
+          </w:tcPr>
+          <w:p>
+            <w:pPr>
+              <w:rPr>
+                <w:rFonts w:ascii="Arial" w:eastAsia="Times New Roman" w:hAnsi="Arial" w:cs="Arial"/>
+                <w:color w:val="212529"/>
+                <w:sz w:val="24"/>
+                <w:szCs w:val="24"/>
+                <w:lang w:eastAsia="pl-PL"/>
+              </w:rPr>
+            </w:pPr>
+          </w:p>
+        </w:tc>
+      </w:tr>
+    </w:tbl>
+    <w:p>
+      <w:pPr>
+        <w:shd w:val="clear" w:color="auto" w:fill="FFFFFF"/>
+        <w:spacing w:after="0" w:line="240" w:lineRule="auto"/>
+        <w:rPr>
+          <w:rFonts w:ascii="Arial" w:eastAsia="Times New Roman" w:hAnsi="Arial" w:cs="Arial"/>
+          <w:color w:val="212529"/>
+          <w:sz w:val="24"/>
+          <w:szCs w:val="24"/>
+          <w:lang w:eastAsia="pl-PL"/>
+        </w:rPr>
+      </w:pPr>
+    </w:p>
+    <w:p>
+      <w:pPr>
+        <w:shd w:val="clear" w:color="auto" w:fill="FFFFFF"/>
+        <w:spacing w:after="0" w:line="240" w:lineRule="auto"/>
+        <w:rPr>
+          <w:rFonts w:ascii="Arial" w:eastAsia="Times New Roman" w:hAnsi="Arial" w:cs="Arial"/>
+          <w:color w:val="212529"/>
+          <w:sz w:val="24"/>
+          <w:szCs w:val="24"/>
+          <w:lang w:eastAsia="pl-PL"/>
+        </w:rPr>
+      </w:pPr>
+      <w:proofErr w:type="spellStart"/>
+      <w:r>
+        <w:rPr>
+          <w:rFonts w:ascii="Arial" w:eastAsia="Times New Roman" w:hAnsi="Arial" w:cs="Arial"/>
+          <w:color w:val="212529"/>
+          <w:sz w:val="24"/>
+          <w:szCs w:val="24"/>
+          <w:lang w:eastAsia="pl-PL"/>
+        </w:rPr>
+        <w:t>Work</w:t>
+      </w:r>
+      <w:proofErr w:type="spellEnd"/>
+      <w:r>
+        <w:rPr>
+          <w:rFonts w:ascii="Arial" w:eastAsia="Times New Roman" w:hAnsi="Arial" w:cs="Arial"/>
+          <w:color w:val="212529"/>
+          <w:sz w:val="24"/>
+          <w:szCs w:val="24"/>
+          <w:lang w:eastAsia="pl-PL"/>
+        </w:rPr>
+        <w:t xml:space="preserve"> </w:t>
+      </w:r>
+      <w:proofErr w:type="spellStart"/>
+      <w:r>
+        <w:rPr>
+          <w:rFonts w:ascii="Arial" w:eastAsia="Times New Roman" w:hAnsi="Arial" w:cs="Arial"/>
+          <w:color w:val="212529"/>
+          <w:sz w:val="24"/>
+          <w:szCs w:val="24"/>
+          <w:lang w:eastAsia="pl-PL"/>
+        </w:rPr>
+        <w:t>type</w:t>
+      </w:r>
+      <w:proofErr w:type="spellEnd"/>
+      <w:r>
+        <w:rPr>
+          <w:rFonts w:ascii="Arial" w:eastAsia="Times New Roman" w:hAnsi="Arial" w:cs="Arial"/>
+          <w:color w:val="212529"/>
+          <w:sz w:val="24"/>
+          <w:szCs w:val="24"/>
+          <w:lang w:eastAsia="pl-PL"/>
+        </w:rPr>
+        <w:t>: (</w:t>
+      </w:r>
+      <w:proofErr w:type="spellStart"/>
+      <w:r>
+        <w:rPr>
+          <w:rFonts w:ascii="Arial" w:eastAsia="Times New Roman" w:hAnsi="Arial" w:cs="Arial"/>
+          <w:color w:val="212529"/>
+          <w:sz w:val="24"/>
+          <w:szCs w:val="24"/>
+          <w:lang w:eastAsia="pl-PL"/>
+        </w:rPr>
+        <w:t>hourly</w:t>
+      </w:r>
+      <w:proofErr w:type="spellEnd"/>
+      <w:r>
+        <w:rPr>
+          <w:rFonts w:ascii="Arial" w:eastAsia="Times New Roman" w:hAnsi="Arial" w:cs="Arial"/>
+          <w:color w:val="212529"/>
+          <w:sz w:val="24"/>
+          <w:szCs w:val="24"/>
+          <w:lang w:eastAsia="pl-PL"/>
+        </w:rPr>
+        <w:t xml:space="preserve"> </w:t>
+      </w:r>
+      <w:proofErr w:type="spellStart"/>
+      <w:r>
+        <w:rPr>
+          <w:rFonts w:ascii="Arial" w:eastAsia="Times New Roman" w:hAnsi="Arial" w:cs="Arial"/>
+          <w:color w:val="212529"/>
+          <w:sz w:val="24"/>
+          <w:szCs w:val="24"/>
+          <w:lang w:eastAsia="pl-PL"/>
+        </w:rPr>
+        <w:t>rate</w:t>
+      </w:r>
+      <w:proofErr w:type="spellEnd"/>
+      <w:r>
+        <w:rPr>
+          <w:rFonts w:ascii="Arial" w:eastAsia="Times New Roman" w:hAnsi="Arial" w:cs="Arial"/>
+          <w:color w:val="212529"/>
+          <w:sz w:val="24"/>
+          <w:szCs w:val="24"/>
+          <w:lang w:eastAsia="pl-PL"/>
+        </w:rPr>
+        <w:t xml:space="preserve">, </w:t>
+      </w:r>
+      <w:proofErr w:type="spellStart"/>
+      <w:r>
+        <w:rPr>
+          <w:rFonts w:ascii="Arial" w:eastAsia="Times New Roman" w:hAnsi="Arial" w:cs="Arial"/>
+          <w:color w:val="212529"/>
+          <w:sz w:val="24"/>
+          <w:szCs w:val="24"/>
+          <w:lang w:eastAsia="pl-PL"/>
+        </w:rPr>
+        <w:t>patient</w:t>
+      </w:r>
+      <w:proofErr w:type="spellEnd"/>
+      <w:r>
+        <w:rPr>
+          <w:rFonts w:ascii="Arial" w:eastAsia="Times New Roman" w:hAnsi="Arial" w:cs="Arial"/>
+          <w:color w:val="212529"/>
+          <w:sz w:val="24"/>
+          <w:szCs w:val="24"/>
+          <w:lang w:eastAsia="pl-PL"/>
+        </w:rPr>
+        <w:t xml:space="preserve"> </w:t>
+      </w:r>
+      <w:proofErr w:type="spellStart"/>
+      <w:r>
+        <w:rPr>
+          <w:rFonts w:ascii="Arial" w:eastAsia="Times New Roman" w:hAnsi="Arial" w:cs="Arial"/>
+          <w:color w:val="212529"/>
+          <w:sz w:val="24"/>
+          <w:szCs w:val="24"/>
+          <w:lang w:eastAsia="pl-PL"/>
+        </w:rPr>
+        <w:t>ra</w:t>
+      </w:r>
+      <w:r>
+        <w:rPr>
+          <w:rFonts w:ascii="Arial" w:eastAsia="Times New Roman" w:hAnsi="Arial" w:cs="Arial"/>
+          <w:color w:val="212529"/>
+          <w:sz w:val="24"/>
+          <w:szCs w:val="24"/>
+          <w:lang w:eastAsia="pl-PL"/>
+        </w:rPr>
+        <w:t>te</w:t>
+      </w:r>
+      <w:proofErr w:type="spellEnd"/>
+      <w:r>
+        <w:rPr>
+          <w:rFonts w:ascii="Arial" w:eastAsia="Times New Roman" w:hAnsi="Arial" w:cs="Arial"/>
+          <w:color w:val="212529"/>
+          <w:sz w:val="24"/>
+          <w:szCs w:val="24"/>
+          <w:lang w:eastAsia="pl-PL"/>
+        </w:rPr>
+        <w:t>, NFZ(</w:t>
+      </w:r>
+      <w:proofErr w:type="spellStart"/>
+      <w:r>
+        <w:rPr>
+          <w:rFonts w:ascii="Arial" w:eastAsia="Times New Roman" w:hAnsi="Arial" w:cs="Arial"/>
+          <w:color w:val="212529"/>
+          <w:sz w:val="24"/>
+          <w:szCs w:val="24"/>
+          <w:lang w:eastAsia="pl-PL"/>
+        </w:rPr>
+        <w:t>Points</w:t>
+      </w:r>
+      <w:proofErr w:type="spellEnd"/>
+      <w:r>
+        <w:rPr>
+          <w:rFonts w:ascii="Arial" w:eastAsia="Times New Roman" w:hAnsi="Arial" w:cs="Arial"/>
+          <w:color w:val="212529"/>
+          <w:sz w:val="24"/>
+          <w:szCs w:val="24"/>
+          <w:lang w:eastAsia="pl-PL"/>
+        </w:rPr>
+        <w:t xml:space="preserve">), </w:t>
+      </w:r>
+      <w:proofErr w:type="spellStart"/>
+      <w:r>
+        <w:rPr>
+          <w:rFonts w:ascii="Arial" w:eastAsia="Times New Roman" w:hAnsi="Arial" w:cs="Arial"/>
+          <w:color w:val="212529"/>
+          <w:sz w:val="24"/>
+          <w:szCs w:val="24"/>
+          <w:lang w:eastAsia="pl-PL"/>
+        </w:rPr>
+        <w:t>full</w:t>
+      </w:r>
+      <w:proofErr w:type="spellEnd"/>
+      <w:r>
+        <w:rPr>
+          <w:rFonts w:ascii="Arial" w:eastAsia="Times New Roman" w:hAnsi="Arial" w:cs="Arial"/>
+          <w:color w:val="212529"/>
+          <w:sz w:val="24"/>
+          <w:szCs w:val="24"/>
+          <w:lang w:eastAsia="pl-PL"/>
+        </w:rPr>
+        <w:t xml:space="preserve"> time </w:t>
+      </w:r>
+      <w:proofErr w:type="spellStart"/>
+      <w:r>
+        <w:rPr>
+          <w:rFonts w:ascii="Arial" w:eastAsia="Times New Roman" w:hAnsi="Arial" w:cs="Arial"/>
+          <w:color w:val="212529"/>
+          <w:sz w:val="24"/>
+          <w:szCs w:val="24"/>
+          <w:lang w:eastAsia="pl-PL"/>
+        </w:rPr>
+        <w:t>job</w:t>
+      </w:r>
+      <w:proofErr w:type="spellEnd"/>
+      <w:r>
+        <w:rPr>
+          <w:rFonts w:ascii="Arial" w:eastAsia="Times New Roman" w:hAnsi="Arial" w:cs="Arial"/>
+          <w:color w:val="212529"/>
+          <w:sz w:val="24"/>
+          <w:szCs w:val="24"/>
+          <w:lang w:eastAsia="pl-PL"/>
+        </w:rPr>
+        <w:t>)</w:t>
+      </w:r>
+    </w:p>
+    <w:tbl>
+      <w:tblPr>
+        <w:tblStyle w:val="Tabela-Siatka"/>
+        <w:tblW w:w="0" w:type="auto"/>
+        <w:tblLook w:val="04A0"/>
+      </w:tblPr>
+      <w:tblGrid>
+        <w:gridCol w:w="9212"/>
+      </w:tblGrid>
+      <w:tr>
+        <w:tc>
+          <w:tcPr>
+            <w:tcW w:w="9212" w:type="dxa"/>
+          </w:tcPr>
+          <w:p>
+            <w:pPr>
+              <w:rPr>
+                <w:rFonts w:ascii="Arial" w:eastAsia="Times New Roman" w:hAnsi="Arial" w:cs="Arial"/>
+                <w:color w:val="212529"/>
+                <w:sz w:val="24"/>
+                <w:szCs w:val="24"/>
+                <w:lang w:eastAsia="pl-PL"/>
+              </w:rPr>
+            </w:pPr>
+          </w:p>
+        </w:tc>
+      </w:tr>
+    </w:tbl>
+    <w:p>
+      <w:pPr>
+        <w:shd w:val="clear" w:color="auto" w:fill="FFFFFF"/>
+        <w:spacing w:after="0" w:line="240" w:lineRule="auto"/>
+        <w:rPr>
+          <w:rFonts w:ascii="Arial" w:eastAsia="Times New Roman" w:hAnsi="Arial" w:cs="Arial"/>
+          <w:color w:val="212529"/>
+          <w:sz w:val="24"/>
+          <w:szCs w:val="24"/>
+          <w:lang w:eastAsia="pl-PL"/>
+        </w:rPr>
+      </w:pPr>
+    </w:p>
+    <w:p>
+      <w:pPr>
+        <w:shd w:val="clear" w:color="auto" w:fill="FFFFFF"/>
+        <w:spacing w:after="0" w:line="240" w:lineRule="auto"/>
+        <w:rPr>
+          <w:rFonts w:ascii="Arial" w:eastAsia="Times New Roman" w:hAnsi="Arial" w:cs="Arial"/>
+          <w:color w:val="212529"/>
+          <w:sz w:val="24"/>
+          <w:szCs w:val="24"/>
+          <w:lang w:eastAsia="pl-PL"/>
+        </w:rPr>
+      </w:pPr>
+      <w:proofErr w:type="spellStart"/>
+      <w:r>
+        <w:rPr>
+          <w:rFonts w:ascii="Arial" w:eastAsia="Times New Roman" w:hAnsi="Arial" w:cs="Arial"/>
+          <w:color w:val="212529"/>
+          <w:sz w:val="24"/>
+          <w:szCs w:val="24"/>
+          <w:lang w:eastAsia="pl-PL"/>
+        </w:rPr>
+        <w:t>Salary</w:t>
+      </w:r>
+      <w:proofErr w:type="spellEnd"/>
+      <w:r>
+        <w:rPr>
+          <w:rFonts w:ascii="Arial" w:eastAsia="Times New Roman" w:hAnsi="Arial" w:cs="Arial"/>
+          <w:color w:val="212529"/>
+          <w:sz w:val="24"/>
+          <w:szCs w:val="24"/>
+          <w:lang w:eastAsia="pl-PL"/>
+        </w:rPr>
+        <w:t xml:space="preserve"> </w:t>
+      </w:r>
+      <w:proofErr w:type="spellStart"/>
+      <w:r>
+        <w:rPr>
+          <w:rFonts w:ascii="Arial" w:eastAsia="Times New Roman" w:hAnsi="Arial" w:cs="Arial"/>
+          <w:color w:val="212529"/>
+          <w:sz w:val="24"/>
+          <w:szCs w:val="24"/>
+          <w:lang w:eastAsia="pl-PL"/>
+        </w:rPr>
+        <w:t>is</w:t>
+      </w:r>
+      <w:proofErr w:type="spellEnd"/>
+      <w:r>
+        <w:rPr>
+          <w:rFonts w:ascii="Arial" w:eastAsia="Times New Roman" w:hAnsi="Arial" w:cs="Arial"/>
+          <w:color w:val="212529"/>
+          <w:sz w:val="24"/>
+          <w:szCs w:val="24"/>
+          <w:lang w:eastAsia="pl-PL"/>
+        </w:rPr>
+        <w:t xml:space="preserve"> </w:t>
+      </w:r>
+      <w:proofErr w:type="spellStart"/>
+      <w:r>
+        <w:rPr>
+          <w:rFonts w:ascii="Arial" w:eastAsia="Times New Roman" w:hAnsi="Arial" w:cs="Arial"/>
+          <w:color w:val="212529"/>
+          <w:sz w:val="24"/>
+          <w:szCs w:val="24"/>
+          <w:lang w:eastAsia="pl-PL"/>
+        </w:rPr>
+        <w:t>negotiable</w:t>
+      </w:r>
+      <w:proofErr w:type="spellEnd"/>
+      <w:r>
+        <w:rPr>
+          <w:rFonts w:ascii="Arial" w:eastAsia="Times New Roman" w:hAnsi="Arial" w:cs="Arial"/>
+          <w:color w:val="212529"/>
+          <w:sz w:val="24"/>
+          <w:szCs w:val="24"/>
+          <w:lang w:eastAsia="pl-PL"/>
+        </w:rPr>
+        <w:t xml:space="preserve"> (</w:t>
+      </w:r>
+      <w:proofErr w:type="spellStart"/>
+      <w:r>
+        <w:rPr>
+          <w:rFonts w:ascii="Arial" w:eastAsia="Times New Roman" w:hAnsi="Arial" w:cs="Arial"/>
+          <w:color w:val="212529"/>
+          <w:sz w:val="24"/>
+          <w:szCs w:val="24"/>
+          <w:lang w:eastAsia="pl-PL"/>
+        </w:rPr>
+        <w:t>Yes</w:t>
+      </w:r>
+      <w:proofErr w:type="spellEnd"/>
+      <w:r>
+        <w:rPr>
+          <w:rFonts w:ascii="Arial" w:eastAsia="Times New Roman" w:hAnsi="Arial" w:cs="Arial"/>
+          <w:color w:val="212529"/>
+          <w:sz w:val="24"/>
+          <w:szCs w:val="24"/>
+          <w:lang w:eastAsia="pl-PL"/>
+        </w:rPr>
+        <w:t xml:space="preserve"> </w:t>
+      </w:r>
+      <w:proofErr w:type="spellStart"/>
+      <w:r>
+        <w:rPr>
+          <w:rFonts w:ascii="Arial" w:eastAsia="Times New Roman" w:hAnsi="Arial" w:cs="Arial"/>
+          <w:color w:val="212529"/>
+          <w:sz w:val="24"/>
+          <w:szCs w:val="24"/>
+          <w:lang w:eastAsia="pl-PL"/>
+        </w:rPr>
+        <w:t>or</w:t>
+      </w:r>
+      <w:proofErr w:type="spellEnd"/>
+      <w:r>
+        <w:rPr>
+          <w:rFonts w:ascii="Arial" w:eastAsia="Times New Roman" w:hAnsi="Arial" w:cs="Arial"/>
+          <w:color w:val="212529"/>
+          <w:sz w:val="24"/>
+          <w:szCs w:val="24"/>
+          <w:lang w:eastAsia="pl-PL"/>
+        </w:rPr>
+        <w:t xml:space="preserve"> NO)</w:t>
+      </w:r>
+    </w:p>
+    <w:tbl>
+      <w:tblPr>
+        <w:tblStyle w:val="Tabela-Siatka"/>
+        <w:tblW w:w="0" w:type="auto"/>
+        <w:tblLook w:val="04A0"/>
+      </w:tblPr>
+      <w:tblGrid>
+        <w:gridCol w:w="9212"/>
+      </w:tblGrid>
+      <w:tr>
+        <w:tc>
+          <w:tcPr>
+            <w:tcW w:w="9212" w:type="dxa"/>
+          </w:tcPr>
+          <w:p>
+            <w:pPr>
+              <w:rPr>
+                <w:rFonts w:ascii="Arial" w:eastAsia="Times New Roman" w:hAnsi="Arial" w:cs="Arial"/>
+                <w:color w:val="212529"/>
+                <w:sz w:val="24"/>
+                <w:szCs w:val="24"/>
+                <w:lang w:eastAsia="pl-PL"/>
+              </w:rPr>
+            </w:pPr>
+          </w:p>
+        </w:tc>
+      </w:tr>
+    </w:tbl>
+    <w:p>
+      <w:pPr>
+        <w:shd w:val="clear" w:color="auto" w:fill="FFFFFF"/>
+        <w:spacing w:after="0" w:line="240" w:lineRule="auto"/>
+        <w:rPr>
+          <w:rFonts w:ascii="Arial" w:eastAsia="Times New Roman" w:hAnsi="Arial" w:cs="Arial"/>
+          <w:color w:val="212529"/>
+          <w:sz w:val="24"/>
+          <w:szCs w:val="24"/>
+          <w:lang w:eastAsia="pl-PL"/>
+        </w:rPr>
+      </w:pPr>
     </w:p>
     <w:sectPr>
       <w:pgSz w:w="11906" w:h="16838"/>

</xml_diff>